<commit_message>
Lidt tabel i spørgeting
</commit_message>
<xml_diff>
--- a/rettelser/Eksiterende løsnigner- tripadvisor.docx
+++ b/rettelser/Eksiterende løsnigner- tripadvisor.docx
@@ -160,7 +160,16 @@
           <w:sz w:val="24"/>
           <w:lang w:val="da-DK"/>
         </w:rPr>
-        <w:t xml:space="preserve">. Dette kort er rigtig effektivt </w:t>
+        <w:t xml:space="preserve">. Dette kort er rigtig </w:t>
+      </w:r>
+      <w:r>
+        <w:rPr>
+          <w:rStyle w:val="Emphasis"/>
+          <w:i w:val="0"/>
+          <w:sz w:val="24"/>
+          <w:lang w:val="da-DK"/>
+        </w:rPr>
+        <w:t xml:space="preserve">effektivt </w:t>
       </w:r>
       <w:r>
         <w:rPr>
@@ -178,14 +187,40 @@
           <w:sz w:val="24"/>
           <w:lang w:val="da-DK"/>
         </w:rPr>
-        <w:t xml:space="preserve">vis </w:t>
-      </w:r>
-      <w:r>
-        <w:rPr>
-          <w:rStyle w:val="Emphasis"/>
-          <w:i w:val="0"/>
-          <w:sz w:val="24"/>
-          <w:highlight w:val="cyan"/>
+        <w:t>vis brugeren</w:t>
+      </w:r>
+      <w:r>
+        <w:rPr>
+          <w:rStyle w:val="Emphasis"/>
+          <w:i w:val="0"/>
+          <w:sz w:val="24"/>
+          <w:lang w:val="da-DK"/>
+        </w:rPr>
+        <w:t xml:space="preserve"> har forberedt hjemmefra, fordi man kan downloade</w:t>
+      </w:r>
+      <w:r>
+        <w:rPr>
+          <w:rStyle w:val="Emphasis"/>
+          <w:i w:val="0"/>
+          <w:sz w:val="24"/>
+          <w:lang w:val="da-DK"/>
+        </w:rPr>
+        <w:t xml:space="preserve"> et</w:t>
+      </w:r>
+      <w:r>
+        <w:rPr>
+          <w:rStyle w:val="Emphasis"/>
+          <w:i w:val="0"/>
+          <w:sz w:val="24"/>
+          <w:lang w:val="da-DK"/>
+        </w:rPr>
+        <w:t xml:space="preserve"> kort over den by </w:t>
+      </w:r>
+      <w:r>
+        <w:rPr>
+          <w:rStyle w:val="Emphasis"/>
+          <w:i w:val="0"/>
+          <w:sz w:val="24"/>
           <w:lang w:val="da-DK"/>
         </w:rPr>
         <w:t>brugeren</w:t>
@@ -197,43 +232,6 @@
           <w:sz w:val="24"/>
           <w:lang w:val="da-DK"/>
         </w:rPr>
-        <w:t xml:space="preserve"> har forberedt hjemmefra, fordi man kan downloade</w:t>
-      </w:r>
-      <w:r>
-        <w:rPr>
-          <w:rStyle w:val="Emphasis"/>
-          <w:i w:val="0"/>
-          <w:sz w:val="24"/>
-          <w:lang w:val="da-DK"/>
-        </w:rPr>
-        <w:t xml:space="preserve"> et</w:t>
-      </w:r>
-      <w:r>
-        <w:rPr>
-          <w:rStyle w:val="Emphasis"/>
-          <w:i w:val="0"/>
-          <w:sz w:val="24"/>
-          <w:lang w:val="da-DK"/>
-        </w:rPr>
-        <w:t xml:space="preserve"> kort over den by </w:t>
-      </w:r>
-      <w:r>
-        <w:rPr>
-          <w:rStyle w:val="Emphasis"/>
-          <w:i w:val="0"/>
-          <w:sz w:val="24"/>
-          <w:highlight w:val="cyan"/>
-          <w:lang w:val="da-DK"/>
-        </w:rPr>
-        <w:t>brugeren</w:t>
-      </w:r>
-      <w:r>
-        <w:rPr>
-          <w:rStyle w:val="Emphasis"/>
-          <w:i w:val="0"/>
-          <w:sz w:val="24"/>
-          <w:lang w:val="da-DK"/>
-        </w:rPr>
         <w:t xml:space="preserve"> skal til, så den</w:t>
       </w:r>
       <w:r>
@@ -288,24 +286,13 @@
           <w:sz w:val="24"/>
           <w:lang w:val="da-DK"/>
         </w:rPr>
-        <w:t xml:space="preserve">en </w:t>
-      </w:r>
-      <w:r>
-        <w:rPr>
-          <w:rStyle w:val="Emphasis"/>
-          <w:i w:val="0"/>
-          <w:sz w:val="24"/>
-          <w:highlight w:val="cyan"/>
-          <w:lang w:val="da-DK"/>
-        </w:rPr>
-        <w:t>masse</w:t>
-      </w:r>
-      <w:r>
-        <w:rPr>
-          <w:rStyle w:val="Emphasis"/>
-          <w:i w:val="0"/>
-          <w:sz w:val="24"/>
-          <w:highlight w:val="cyan"/>
+        <w:t>en masse</w:t>
+      </w:r>
+      <w:r>
+        <w:rPr>
+          <w:rStyle w:val="Emphasis"/>
+          <w:i w:val="0"/>
+          <w:sz w:val="24"/>
           <w:lang w:val="da-DK"/>
         </w:rPr>
         <w:t xml:space="preserve"> penge på mobildata.</w:t>
@@ -356,17 +343,7 @@
           <w:sz w:val="24"/>
           <w:lang w:val="da-DK"/>
         </w:rPr>
-        <w:t xml:space="preserve"> fungere </w:t>
-      </w:r>
-      <w:r>
-        <w:rPr>
-          <w:rStyle w:val="Emphasis"/>
-          <w:i w:val="0"/>
-          <w:sz w:val="24"/>
-          <w:highlight w:val="cyan"/>
-          <w:lang w:val="da-DK"/>
-        </w:rPr>
-        <w:t xml:space="preserve">sådan, at der ligger information omkring den by brugeren rejser til inde på </w:t>
+        <w:t xml:space="preserve"> fungere sådan, at der ligger information omkring den by brugeren rejser til inde på </w:t>
       </w:r>
       <w:proofErr w:type="spellStart"/>
       <w:r>
@@ -374,7 +351,6 @@
           <w:rStyle w:val="Emphasis"/>
           <w:i w:val="0"/>
           <w:sz w:val="24"/>
-          <w:highlight w:val="cyan"/>
           <w:lang w:val="da-DK"/>
         </w:rPr>
         <w:t>appen</w:t>
@@ -385,7 +361,6 @@
           <w:rStyle w:val="Emphasis"/>
           <w:i w:val="0"/>
           <w:sz w:val="24"/>
-          <w:highlight w:val="cyan"/>
           <w:lang w:val="da-DK"/>
         </w:rPr>
         <w:t>, som brugeren kan downloade</w:t>
@@ -395,7 +370,6 @@
           <w:rStyle w:val="Emphasis"/>
           <w:i w:val="0"/>
           <w:sz w:val="24"/>
-          <w:highlight w:val="cyan"/>
           <w:lang w:val="da-DK"/>
         </w:rPr>
         <w:t xml:space="preserve">, så </w:t>
@@ -405,7 +379,6 @@
           <w:rStyle w:val="Emphasis"/>
           <w:i w:val="0"/>
           <w:sz w:val="24"/>
-          <w:highlight w:val="cyan"/>
           <w:lang w:val="da-DK"/>
         </w:rPr>
         <w:t xml:space="preserve">disse informationer er tilgængelige </w:t>
@@ -415,19 +388,9 @@
           <w:rStyle w:val="Emphasis"/>
           <w:i w:val="0"/>
           <w:sz w:val="24"/>
-          <w:highlight w:val="cyan"/>
-          <w:lang w:val="da-DK"/>
-        </w:rPr>
-        <w:t>offline</w:t>
-      </w:r>
-      <w:r>
-        <w:rPr>
-          <w:rStyle w:val="Emphasis"/>
-          <w:i w:val="0"/>
-          <w:sz w:val="24"/>
-          <w:lang w:val="da-DK"/>
-        </w:rPr>
-        <w:t>. Så</w:t>
+          <w:lang w:val="da-DK"/>
+        </w:rPr>
+        <w:t>offline. Så</w:t>
       </w:r>
       <w:r>
         <w:rPr>
@@ -508,24 +471,13 @@
           <w:sz w:val="24"/>
           <w:lang w:val="da-DK"/>
         </w:rPr>
-        <w:t xml:space="preserve">hopping. </w:t>
-      </w:r>
-      <w:r>
-        <w:rPr>
-          <w:rStyle w:val="Emphasis"/>
-          <w:i w:val="0"/>
-          <w:sz w:val="24"/>
-          <w:highlight w:val="cyan"/>
-          <w:lang w:val="da-DK"/>
-        </w:rPr>
-        <w:t>Inde for hver kategori</w:t>
-      </w:r>
-      <w:r>
-        <w:rPr>
-          <w:rStyle w:val="Emphasis"/>
-          <w:i w:val="0"/>
-          <w:sz w:val="24"/>
-          <w:highlight w:val="cyan"/>
+        <w:t>hopping. Inde for hver kategori</w:t>
+      </w:r>
+      <w:r>
+        <w:rPr>
+          <w:rStyle w:val="Emphasis"/>
+          <w:i w:val="0"/>
+          <w:sz w:val="24"/>
           <w:lang w:val="da-DK"/>
         </w:rPr>
         <w:t xml:space="preserve"> er det </w:t>
@@ -535,7 +487,6 @@
           <w:rStyle w:val="Emphasis"/>
           <w:i w:val="0"/>
           <w:sz w:val="24"/>
-          <w:highlight w:val="cyan"/>
           <w:lang w:val="da-DK"/>
         </w:rPr>
         <w:t>så</w:t>
@@ -545,7 +496,6 @@
           <w:rStyle w:val="Emphasis"/>
           <w:i w:val="0"/>
           <w:sz w:val="24"/>
-          <w:highlight w:val="cyan"/>
           <w:lang w:val="da-DK"/>
         </w:rPr>
         <w:t xml:space="preserve"> muligt at</w:t>
@@ -586,17 +536,7 @@
           <w:sz w:val="24"/>
           <w:lang w:val="da-DK"/>
         </w:rPr>
-        <w:t xml:space="preserve">er i den by </w:t>
-      </w:r>
-      <w:r>
-        <w:rPr>
-          <w:rStyle w:val="Emphasis"/>
-          <w:i w:val="0"/>
-          <w:sz w:val="24"/>
-          <w:highlight w:val="cyan"/>
-          <w:lang w:val="da-DK"/>
-        </w:rPr>
-        <w:t>der er valgt</w:t>
+        <w:t>er i den by der er valgt</w:t>
       </w:r>
       <w:r>
         <w:rPr>
@@ -722,7 +662,18 @@
           <w:sz w:val="24"/>
           <w:lang w:val="da-DK"/>
         </w:rPr>
-        <w:t>is stedet så er noget for brugeren, er der en knap, der vil vis</w:t>
+        <w:t>is stedet så er noget for brugeren, er der e</w:t>
+      </w:r>
+      <w:bookmarkStart w:id="0" w:name="_GoBack"/>
+      <w:bookmarkEnd w:id="0"/>
+      <w:r>
+        <w:rPr>
+          <w:rStyle w:val="Emphasis"/>
+          <w:i w:val="0"/>
+          <w:sz w:val="24"/>
+          <w:lang w:val="da-DK"/>
+        </w:rPr>
+        <w:t>n knap, der vil vis</w:t>
       </w:r>
       <w:r>
         <w:rPr>
@@ -1061,8 +1012,6 @@
         </w:rPr>
         <w:t>le</w:t>
       </w:r>
-      <w:bookmarkStart w:id="0" w:name="_GoBack"/>
-      <w:bookmarkEnd w:id="0"/>
       <w:r>
         <w:rPr>
           <w:rStyle w:val="Emphasis"/>
@@ -1507,6 +1456,7 @@
   <w:style w:type="character" w:default="1" w:styleId="DefaultParagraphFont">
     <w:name w:val="Default Paragraph Font"/>
     <w:uiPriority w:val="1"/>
+    <w:semiHidden/>
     <w:unhideWhenUsed/>
   </w:style>
   <w:style w:type="table" w:default="1" w:styleId="TableNormal">
@@ -1844,7 +1794,7 @@
 </file>
 
 <file path=customXml/itemProps1.xml><?xml version="1.0" encoding="utf-8"?>
-<ds:datastoreItem xmlns:ds="http://schemas.openxmlformats.org/officeDocument/2006/customXml" ds:itemID="{86605EBE-6807-44D2-ADFA-CE4A6798288C}">
+<ds:datastoreItem xmlns:ds="http://schemas.openxmlformats.org/officeDocument/2006/customXml" ds:itemID="{5F3A63C7-393E-439C-84E7-6EFB8B4B30C4}">
   <ds:schemaRefs>
     <ds:schemaRef ds:uri="http://schemas.openxmlformats.org/officeDocument/2006/bibliography"/>
   </ds:schemaRefs>

</xml_diff>